<commit_message>
changed default font to Cambria for better accents
</commit_message>
<xml_diff>
--- a/template.docx
+++ b/template.docx
@@ -280,8 +280,9 @@
   <w:style w:type="paragraph" w:default="1" w:styleId="a">
     <w:name w:val="Normal"/>
     <w:qFormat/>
-    <w:rsid w:val="003C7A06"/>
-    <w:rPr>
+    <w:rsid w:val="008B56EE"/>
+    <w:rPr>
+      <w:rFonts w:ascii="Cambria" w:hAnsi="Cambria"/>
       <w:sz w:val="24"/>
       <w:szCs w:val="24"/>
     </w:rPr>
@@ -1118,8 +1119,9 @@
   <w:style w:type="paragraph" w:default="1" w:styleId="a">
     <w:name w:val="Normal"/>
     <w:qFormat/>
-    <w:rsid w:val="003C7A06"/>
-    <w:rPr>
+    <w:rsid w:val="008B56EE"/>
+    <w:rPr>
+      <w:rFonts w:ascii="Cambria" w:hAnsi="Cambria"/>
       <w:sz w:val="24"/>
       <w:szCs w:val="24"/>
     </w:rPr>

</xml_diff>